<commit_message>
Added Snow to section 1
</commit_message>
<xml_diff>
--- a/UK FLOODING – PAGE COPY.docx
+++ b/UK FLOODING – PAGE COPY.docx
@@ -17,7 +17,31 @@
           <w:b/>
           <w:sz w:val="32"/>
         </w:rPr>
-        <w:t>UK FLOODING – PAGE COPY</w:t>
+        <w:softHyphen/>
+      </w:r>
+      <w:r>
+        <w:rPr>
+          <w:rFonts w:ascii="Roboto" w:hAnsi="Roboto"/>
+          <w:b/>
+          <w:sz w:val="32"/>
+        </w:rPr>
+        <w:t xml:space="preserve">UK FLOODING – PAGE </w:t>
+      </w:r>
+      <w:commentRangeStart w:id="0"/>
+      <w:r>
+        <w:rPr>
+          <w:rFonts w:ascii="Roboto" w:hAnsi="Roboto"/>
+          <w:b/>
+          <w:sz w:val="32"/>
+        </w:rPr>
+        <w:t>COPY</w:t>
+      </w:r>
+      <w:commentRangeEnd w:id="0"/>
+      <w:r>
+        <w:rPr>
+          <w:rStyle w:val="CommentReference"/>
+        </w:rPr>
+        <w:commentReference w:id="0"/>
       </w:r>
     </w:p>
     <w:p>
@@ -55,7 +79,27 @@
           <w:rFonts w:ascii="Roboto" w:hAnsi="Roboto"/>
         </w:rPr>
         <w:br/>
-        <w:t xml:space="preserve">UK FLOODING 2015/16 </w:t>
+        <w:t>UK FLOODING 2015/</w:t>
+      </w:r>
+      <w:commentRangeStart w:id="1"/>
+      <w:r>
+        <w:rPr>
+          <w:rFonts w:ascii="Roboto" w:hAnsi="Roboto"/>
+        </w:rPr>
+        <w:t>16</w:t>
+      </w:r>
+      <w:commentRangeEnd w:id="1"/>
+      <w:r>
+        <w:rPr>
+          <w:rStyle w:val="CommentReference"/>
+        </w:rPr>
+        <w:commentReference w:id="1"/>
+      </w:r>
+      <w:r>
+        <w:rPr>
+          <w:rFonts w:ascii="Roboto" w:hAnsi="Roboto"/>
+        </w:rPr>
+        <w:t xml:space="preserve"> </w:t>
       </w:r>
       <w:r>
         <w:rPr>
@@ -98,15 +142,46 @@
           <w:rFonts w:ascii="Roboto" w:hAnsi="Roboto"/>
         </w:rPr>
         <w:br/>
-        <w:t>STO</w:t>
-      </w:r>
-      <w:bookmarkStart w:id="0" w:name="_GoBack"/>
-      <w:bookmarkEnd w:id="0"/>
-      <w:r>
-        <w:rPr>
-          <w:rFonts w:ascii="Roboto" w:hAnsi="Roboto"/>
-        </w:rPr>
-        <w:t>RM DESMOND BROKE THE UK’S 24 HOUR RAINFALL RECORD WITH 341.4mm OF RAING FALLING. (COUNT DOWN ELEMENT)</w:t>
+      </w:r>
+      <w:r>
+        <w:rPr>
+          <w:rFonts w:ascii="Roboto" w:hAnsi="Roboto"/>
+        </w:rPr>
+        <w:t xml:space="preserve">THE UK HAS HAD THE 5 WETTEST YEARS SINCE </w:t>
+      </w:r>
+      <w:commentRangeStart w:id="2"/>
+      <w:r>
+        <w:rPr>
+          <w:rFonts w:ascii="Roboto" w:hAnsi="Roboto"/>
+        </w:rPr>
+        <w:t>2000</w:t>
+      </w:r>
+      <w:commentRangeEnd w:id="2"/>
+      <w:r>
+        <w:rPr>
+          <w:rStyle w:val="CommentReference"/>
+        </w:rPr>
+        <w:commentReference w:id="2"/>
+      </w:r>
+      <w:r>
+        <w:rPr>
+          <w:rFonts w:ascii="Roboto" w:hAnsi="Roboto"/>
+        </w:rPr>
+        <w:t>.</w:t>
+      </w:r>
+      <w:r>
+        <w:rPr>
+          <w:rFonts w:ascii="Roboto" w:hAnsi="Roboto"/>
+        </w:rPr>
+        <w:br/>
+        <w:t xml:space="preserve">YET, EA’S FLOOD DEFENCE FUNDING HAS </w:t>
+      </w:r>
+      <w:r>
+        <w:rPr>
+          <w:rFonts w:ascii="Roboto" w:hAnsi="Roboto"/>
+          <w:b/>
+        </w:rPr>
+        <w:t>DROPPED BY 14%</w:t>
       </w:r>
     </w:p>
     <w:p>
@@ -138,19 +213,71 @@
         <w:jc w:val="center"/>
         <w:rPr>
           <w:rFonts w:ascii="Roboto" w:hAnsi="Roboto"/>
-        </w:rPr>
-      </w:pPr>
-      <w:r>
-        <w:rPr>
-          <w:rFonts w:ascii="Roboto" w:hAnsi="Roboto"/>
-        </w:rPr>
-        <w:t>TENS OF THOUSANDS OF PROPERTIES IN LANCASTER WERE LEFT WITHOUT POWER AFTER A SUB-STATION FLOODED</w:t>
+          <w:i/>
+        </w:rPr>
+      </w:pPr>
+      <w:r>
+        <w:rPr>
+          <w:rFonts w:ascii="Roboto" w:hAnsi="Roboto"/>
+        </w:rPr>
+        <w:t>TENS OF THOUSANDS OF P</w:t>
+      </w:r>
+      <w:r>
+        <w:rPr>
+          <w:rFonts w:ascii="Roboto" w:hAnsi="Roboto"/>
+        </w:rPr>
+        <w:t>EOPLE</w:t>
+      </w:r>
+      <w:r>
+        <w:rPr>
+          <w:rFonts w:ascii="Roboto" w:hAnsi="Roboto"/>
+        </w:rPr>
+        <w:t xml:space="preserve"> IN </w:t>
+      </w:r>
+      <w:r>
+        <w:rPr>
+          <w:rFonts w:ascii="Roboto" w:hAnsi="Roboto"/>
+        </w:rPr>
+        <w:t>THE UK</w:t>
+      </w:r>
+      <w:r>
+        <w:rPr>
+          <w:rFonts w:ascii="Roboto" w:hAnsi="Roboto"/>
+        </w:rPr>
+        <w:t xml:space="preserve"> WERE LEFT </w:t>
+      </w:r>
+      <w:r>
+        <w:rPr>
+          <w:rFonts w:ascii="Roboto" w:hAnsi="Roboto"/>
+          <w:b/>
+        </w:rPr>
+        <w:t>WITHOUT</w:t>
+      </w:r>
+      <w:r>
+        <w:rPr>
+          <w:rFonts w:ascii="Roboto" w:hAnsi="Roboto"/>
+        </w:rPr>
+        <w:t xml:space="preserve"> POWER </w:t>
+      </w:r>
+      <w:bookmarkStart w:id="3" w:name="_GoBack"/>
+      <w:bookmarkEnd w:id="3"/>
+      <w:r>
+        <w:rPr>
+          <w:rFonts w:ascii="Roboto" w:hAnsi="Roboto"/>
+        </w:rPr>
+        <w:t>AFTER A SUB-STATION FLOODED</w:t>
       </w:r>
       <w:r>
         <w:rPr>
           <w:rFonts w:ascii="Roboto" w:hAnsi="Roboto"/>
         </w:rPr>
         <w:br/>
+      </w:r>
+      <w:r>
+        <w:rPr>
+          <w:rFonts w:ascii="Roboto" w:hAnsi="Roboto"/>
+          <w:i/>
+        </w:rPr>
         <w:t>(BACKGROUND GOES BLACK – LIKE ELECTIRCITY TURNING OFF)</w:t>
       </w:r>
     </w:p>
@@ -194,13 +321,7 @@
           <w:rFonts w:ascii="Roboto" w:hAnsi="Roboto"/>
           <w:b/>
         </w:rPr>
-        <w:t xml:space="preserve">CHRISTMAS DAY &amp; BOXIN DAY </w:t>
-      </w:r>
-      <w:r>
-        <w:rPr>
-          <w:rFonts w:ascii="Roboto" w:hAnsi="Roboto"/>
-        </w:rPr>
-        <w:t xml:space="preserve">ACROSS LANCASHIRE &amp; YORKSHIRE </w:t>
+        <w:t>CHRISTMAS DAY &amp; BOXIN DAY</w:t>
       </w:r>
     </w:p>
     <w:p>
@@ -236,7 +357,33 @@
         <w:rPr>
           <w:rFonts w:ascii="Roboto" w:hAnsi="Roboto"/>
         </w:rPr>
-        <w:t>THE EA (ENVIRONMENTAL AGENCY) STRUGGLED TO PROVIDE SUPPORT FOR VICTIMS AFFECTED, AND FAILED TO COMMUNICATE EFFECITVELY WITH THE PUBLIC.</w:t>
+        <w:t xml:space="preserve">THE EA (ENVIRONMENTAL AGENCY) </w:t>
+      </w:r>
+      <w:r>
+        <w:rPr>
+          <w:rFonts w:ascii="Roboto" w:hAnsi="Roboto"/>
+          <w:b/>
+        </w:rPr>
+        <w:t>STRUGGLED</w:t>
+      </w:r>
+      <w:r>
+        <w:rPr>
+          <w:rFonts w:ascii="Roboto" w:hAnsi="Roboto"/>
+        </w:rPr>
+        <w:t xml:space="preserve"> TO PROVIDE SUPPORT FOR VICTIMS AFFECTED, AND </w:t>
+      </w:r>
+      <w:r>
+        <w:rPr>
+          <w:rFonts w:ascii="Roboto" w:hAnsi="Roboto"/>
+          <w:b/>
+        </w:rPr>
+        <w:t>FAILED</w:t>
+      </w:r>
+      <w:r>
+        <w:rPr>
+          <w:rFonts w:ascii="Roboto" w:hAnsi="Roboto"/>
+        </w:rPr>
+        <w:t xml:space="preserve"> TO COMMUNICATE EFFECITVELY WITH THE PUBLIC.</w:t>
       </w:r>
     </w:p>
     <w:p>
@@ -268,7 +415,7 @@
         <w:rPr>
           <w:rFonts w:ascii="Roboto" w:hAnsi="Roboto"/>
         </w:rPr>
-        <w:t>FUNDING FOR UK FLOOD DEFENCES.</w:t>
+        <w:t>FUNDING FOR UK FLOOD DEFENCES</w:t>
       </w:r>
     </w:p>
     <w:p>
@@ -414,7 +561,27 @@
           <w:rFonts w:ascii="Roboto" w:hAnsi="Roboto"/>
         </w:rPr>
         <w:br/>
-        <w:t xml:space="preserve">DONATE TO THE FOLLOWING CHARTIES -  </w:t>
+        <w:t xml:space="preserve">DONATE TO THE </w:t>
+      </w:r>
+      <w:commentRangeStart w:id="4"/>
+      <w:r>
+        <w:rPr>
+          <w:rFonts w:ascii="Roboto" w:hAnsi="Roboto"/>
+        </w:rPr>
+        <w:t>FOLLOWING</w:t>
+      </w:r>
+      <w:commentRangeEnd w:id="4"/>
+      <w:r>
+        <w:rPr>
+          <w:rStyle w:val="CommentReference"/>
+        </w:rPr>
+        <w:commentReference w:id="4"/>
+      </w:r>
+      <w:r>
+        <w:rPr>
+          <w:rFonts w:ascii="Roboto" w:hAnsi="Roboto"/>
+        </w:rPr>
+        <w:t xml:space="preserve"> CHARTIES -  </w:t>
       </w:r>
       <w:r>
         <w:rPr>
@@ -425,7 +592,7 @@
       </w:r>
     </w:p>
     <w:sectPr>
-      <w:headerReference w:type="default" r:id="rId7"/>
+      <w:headerReference w:type="default" r:id="rId9"/>
       <w:pgSz w:w="11900" w:h="16840"/>
       <w:pgMar w:top="1440" w:right="1440" w:bottom="1440" w:left="1440" w:header="708" w:footer="708" w:gutter="0"/>
       <w:cols w:space="708"/>
@@ -433,6 +600,86 @@
     </w:sectPr>
   </w:body>
 </w:document>
+</file>
+
+<file path=word/comments.xml><?xml version="1.0" encoding="utf-8"?>
+<w:comments xmlns:wpc="http://schemas.microsoft.com/office/word/2010/wordprocessingCanvas" xmlns:mo="http://schemas.microsoft.com/office/mac/office/2008/main" xmlns:mc="http://schemas.openxmlformats.org/markup-compatibility/2006" xmlns:mv="urn:schemas-microsoft-com:mac:vml" xmlns:o="urn:schemas-microsoft-com:office:office" xmlns:r="http://schemas.openxmlformats.org/officeDocument/2006/relationships" xmlns:m="http://schemas.openxmlformats.org/officeDocument/2006/math" xmlns:v="urn:schemas-microsoft-com:vml" xmlns:wp14="http://schemas.microsoft.com/office/word/2010/wordprocessingDrawing" xmlns:wp="http://schemas.openxmlformats.org/drawingml/2006/wordprocessingDrawing" xmlns:w10="urn:schemas-microsoft-com:office:word" xmlns:w="http://schemas.openxmlformats.org/wordprocessingml/2006/main" xmlns:w14="http://schemas.microsoft.com/office/word/2010/wordml" xmlns:w15="http://schemas.microsoft.com/office/word/2012/wordml" xmlns:wpg="http://schemas.microsoft.com/office/word/2010/wordprocessingGroup" xmlns:wpi="http://schemas.microsoft.com/office/word/2010/wordprocessingInk" xmlns:wne="http://schemas.microsoft.com/office/word/2006/wordml" xmlns:wps="http://schemas.microsoft.com/office/word/2010/wordprocessingShape" mc:Ignorable="w14 w15 wp14">
+  <w:comment w:id="0" w:author="Thomas Murphy" w:date="2016-03-04T14:45:00Z" w:initials="TM">
+    <w:p>
+      <w:pPr>
+        <w:pStyle w:val="CommentText"/>
+      </w:pPr>
+      <w:r>
+        <w:rPr>
+          <w:rStyle w:val="CommentReference"/>
+        </w:rPr>
+        <w:annotationRef/>
+      </w:r>
+      <w:r>
+        <w:t>What parents</w:t>
+      </w:r>
+    </w:p>
+  </w:comment>
+  <w:comment w:id="1" w:author="Thomas Murphy" w:date="2016-03-04T14:27:00Z" w:initials="TM">
+    <w:p>
+      <w:pPr>
+        <w:pStyle w:val="CommentText"/>
+      </w:pPr>
+      <w:r>
+        <w:rPr>
+          <w:rStyle w:val="CommentReference"/>
+        </w:rPr>
+        <w:annotationRef/>
+      </w:r>
+      <w:r>
+        <w:t>remove</w:t>
+      </w:r>
+    </w:p>
+  </w:comment>
+  <w:comment w:id="2" w:author="Thomas Murphy" w:date="2016-03-04T14:24:00Z" w:initials="TM">
+    <w:p>
+      <w:pPr>
+        <w:pStyle w:val="CommentText"/>
+      </w:pPr>
+      <w:r>
+        <w:rPr>
+          <w:rStyle w:val="CommentReference"/>
+        </w:rPr>
+        <w:annotationRef/>
+      </w:r>
+      <w:r>
+        <w:t xml:space="preserve">Start with </w:t>
+      </w:r>
+      <w:proofErr w:type="spellStart"/>
+      <w:r>
+        <w:t>xmas</w:t>
+      </w:r>
+      <w:proofErr w:type="spellEnd"/>
+    </w:p>
+  </w:comment>
+  <w:comment w:id="4" w:author="Thomas Murphy" w:date="2016-03-04T14:24:00Z" w:initials="TM">
+    <w:p>
+      <w:pPr>
+        <w:pStyle w:val="CommentText"/>
+      </w:pPr>
+      <w:r>
+        <w:rPr>
+          <w:rStyle w:val="CommentReference"/>
+        </w:rPr>
+        <w:annotationRef/>
+      </w:r>
+    </w:p>
+  </w:comment>
+</w:comments>
+</file>
+
+<file path=word/commentsExtended.xml><?xml version="1.0" encoding="utf-8"?>
+<w15:commentsEx xmlns:wpc="http://schemas.microsoft.com/office/word/2010/wordprocessingCanvas" xmlns:mo="http://schemas.microsoft.com/office/mac/office/2008/main" xmlns:mc="http://schemas.openxmlformats.org/markup-compatibility/2006" xmlns:mv="urn:schemas-microsoft-com:mac:vml" xmlns:o="urn:schemas-microsoft-com:office:office" xmlns:r="http://schemas.openxmlformats.org/officeDocument/2006/relationships" xmlns:m="http://schemas.openxmlformats.org/officeDocument/2006/math" xmlns:v="urn:schemas-microsoft-com:vml" xmlns:wp14="http://schemas.microsoft.com/office/word/2010/wordprocessingDrawing" xmlns:wp="http://schemas.openxmlformats.org/drawingml/2006/wordprocessingDrawing" xmlns:w10="urn:schemas-microsoft-com:office:word" xmlns:w="http://schemas.openxmlformats.org/wordprocessingml/2006/main" xmlns:w14="http://schemas.microsoft.com/office/word/2010/wordml" xmlns:w15="http://schemas.microsoft.com/office/word/2012/wordml" xmlns:wpg="http://schemas.microsoft.com/office/word/2010/wordprocessingGroup" xmlns:wpi="http://schemas.microsoft.com/office/word/2010/wordprocessingInk" xmlns:wne="http://schemas.microsoft.com/office/word/2006/wordml" xmlns:wps="http://schemas.microsoft.com/office/word/2010/wordprocessingShape" mc:Ignorable="w14 w15 wp14">
+  <w15:commentEx w15:paraId="79CB5D68" w15:done="0"/>
+  <w15:commentEx w15:paraId="314AF24C" w15:done="0"/>
+  <w15:commentEx w15:paraId="0323ADB9" w15:done="0"/>
+  <w15:commentEx w15:paraId="102B37B5" w15:done="0"/>
+</w15:commentsEx>
 </file>
 
 <file path=word/endnotes.xml><?xml version="1.0" encoding="utf-8"?>
@@ -628,6 +875,14 @@
     <w:abstractNumId w:val="0"/>
   </w:num>
 </w:numbering>
+</file>
+
+<file path=word/people.xml><?xml version="1.0" encoding="utf-8"?>
+<w15:people xmlns:wpc="http://schemas.microsoft.com/office/word/2010/wordprocessingCanvas" xmlns:mo="http://schemas.microsoft.com/office/mac/office/2008/main" xmlns:mc="http://schemas.openxmlformats.org/markup-compatibility/2006" xmlns:mv="urn:schemas-microsoft-com:mac:vml" xmlns:o="urn:schemas-microsoft-com:office:office" xmlns:r="http://schemas.openxmlformats.org/officeDocument/2006/relationships" xmlns:m="http://schemas.openxmlformats.org/officeDocument/2006/math" xmlns:v="urn:schemas-microsoft-com:vml" xmlns:wp14="http://schemas.microsoft.com/office/word/2010/wordprocessingDrawing" xmlns:wp="http://schemas.openxmlformats.org/drawingml/2006/wordprocessingDrawing" xmlns:w10="urn:schemas-microsoft-com:office:word" xmlns:w="http://schemas.openxmlformats.org/wordprocessingml/2006/main" xmlns:w14="http://schemas.microsoft.com/office/word/2010/wordml" xmlns:w15="http://schemas.microsoft.com/office/word/2012/wordml" xmlns:wpg="http://schemas.microsoft.com/office/word/2010/wordprocessingGroup" xmlns:wpi="http://schemas.microsoft.com/office/word/2010/wordprocessingInk" xmlns:wne="http://schemas.microsoft.com/office/word/2006/wordml" xmlns:wps="http://schemas.microsoft.com/office/word/2010/wordprocessingShape" mc:Ignorable="w14 w15 wp14">
+  <w15:person w15:author="Thomas Murphy">
+    <w15:presenceInfo w15:providerId="None" w15:userId="Thomas Murphy"/>
+  </w15:person>
+</w15:people>
 </file>
 
 <file path=word/styles.xml><?xml version="1.0" encoding="utf-8"?>
@@ -1144,6 +1399,92 @@
       <w:szCs w:val="26"/>
     </w:rPr>
   </w:style>
+  <w:style w:type="character" w:styleId="CommentReference">
+    <w:name w:val="annotation reference"/>
+    <w:basedOn w:val="DefaultParagraphFont"/>
+    <w:uiPriority w:val="99"/>
+    <w:semiHidden/>
+    <w:unhideWhenUsed/>
+    <w:rsid w:val="00607B24"/>
+    <w:rPr>
+      <w:sz w:val="18"/>
+      <w:szCs w:val="18"/>
+    </w:rPr>
+  </w:style>
+  <w:style w:type="paragraph" w:styleId="CommentText">
+    <w:name w:val="annotation text"/>
+    <w:basedOn w:val="Normal"/>
+    <w:link w:val="CommentTextChar"/>
+    <w:uiPriority w:val="99"/>
+    <w:semiHidden/>
+    <w:unhideWhenUsed/>
+    <w:rsid w:val="00607B24"/>
+  </w:style>
+  <w:style w:type="character" w:customStyle="1" w:styleId="CommentTextChar">
+    <w:name w:val="Comment Text Char"/>
+    <w:basedOn w:val="DefaultParagraphFont"/>
+    <w:link w:val="CommentText"/>
+    <w:uiPriority w:val="99"/>
+    <w:semiHidden/>
+    <w:rsid w:val="00607B24"/>
+  </w:style>
+  <w:style w:type="paragraph" w:styleId="CommentSubject">
+    <w:name w:val="annotation subject"/>
+    <w:basedOn w:val="CommentText"/>
+    <w:next w:val="CommentText"/>
+    <w:link w:val="CommentSubjectChar"/>
+    <w:uiPriority w:val="99"/>
+    <w:semiHidden/>
+    <w:unhideWhenUsed/>
+    <w:rsid w:val="00607B24"/>
+    <w:rPr>
+      <w:b/>
+      <w:bCs/>
+      <w:sz w:val="20"/>
+      <w:szCs w:val="20"/>
+    </w:rPr>
+  </w:style>
+  <w:style w:type="character" w:customStyle="1" w:styleId="CommentSubjectChar">
+    <w:name w:val="Comment Subject Char"/>
+    <w:basedOn w:val="CommentTextChar"/>
+    <w:link w:val="CommentSubject"/>
+    <w:uiPriority w:val="99"/>
+    <w:semiHidden/>
+    <w:rsid w:val="00607B24"/>
+    <w:rPr>
+      <w:b/>
+      <w:bCs/>
+      <w:sz w:val="20"/>
+      <w:szCs w:val="20"/>
+    </w:rPr>
+  </w:style>
+  <w:style w:type="paragraph" w:styleId="BalloonText">
+    <w:name w:val="Balloon Text"/>
+    <w:basedOn w:val="Normal"/>
+    <w:link w:val="BalloonTextChar"/>
+    <w:uiPriority w:val="99"/>
+    <w:semiHidden/>
+    <w:unhideWhenUsed/>
+    <w:rsid w:val="00607B24"/>
+    <w:rPr>
+      <w:rFonts w:ascii="Times New Roman" w:hAnsi="Times New Roman" w:cs="Times New Roman"/>
+      <w:sz w:val="18"/>
+      <w:szCs w:val="18"/>
+    </w:rPr>
+  </w:style>
+  <w:style w:type="character" w:customStyle="1" w:styleId="BalloonTextChar">
+    <w:name w:val="Balloon Text Char"/>
+    <w:basedOn w:val="DefaultParagraphFont"/>
+    <w:link w:val="BalloonText"/>
+    <w:uiPriority w:val="99"/>
+    <w:semiHidden/>
+    <w:rsid w:val="00607B24"/>
+    <w:rPr>
+      <w:rFonts w:ascii="Times New Roman" w:hAnsi="Times New Roman" w:cs="Times New Roman"/>
+      <w:sz w:val="18"/>
+      <w:szCs w:val="18"/>
+    </w:rPr>
+  </w:style>
 </w:styles>
 </file>
 

</xml_diff>